<commit_message>
Reverten naar juiste versie. Sorry Jel xoxo
</commit_message>
<xml_diff>
--- a/docs/Groep30.pdf/Groep30.docx
+++ b/docs/Groep30.pdf/Groep30.docx
@@ -93,7 +93,49 @@
         <w:rPr>
           <w:lang w:val="en-US"/>
         </w:rPr>
+        <w:t>Windows client</w:t>
+      </w:r>
+    </w:p>
+    <w:p>
+      <w:pPr>
+        <w:pStyle w:val="Kop3"/>
+        <w:rPr>
+          <w:lang w:val="en-US"/>
+        </w:rPr>
+      </w:pPr>
+      <w:r>
+        <w:rPr>
+          <w:lang w:val="en-US"/>
+        </w:rPr>
         <w:t>Low fidelity wireframes</w:t>
+      </w:r>
+    </w:p>
+    <w:p>
+      <w:pPr>
+        <w:rPr>
+          <w:lang w:val="en-US"/>
+        </w:rPr>
+      </w:pPr>
+    </w:p>
+    <w:p>
+      <w:pPr>
+        <w:rPr>
+          <w:lang w:val="en-US"/>
+        </w:rPr>
+      </w:pPr>
+    </w:p>
+    <w:p>
+      <w:pPr>
+        <w:pStyle w:val="Kop3"/>
+        <w:rPr>
+          <w:lang w:val="en-US"/>
+        </w:rPr>
+      </w:pPr>
+      <w:r>
+        <w:rPr>
+          <w:lang w:val="en-US"/>
+        </w:rPr>
+        <w:t>High fidelity wireframes</w:t>
       </w:r>
     </w:p>
     <w:p>
@@ -108,223 +150,7 @@
           <w:lang w:val="nl-NL" w:eastAsia="nl-NL"/>
         </w:rPr>
         <w:drawing>
-          <wp:inline distT="0" distB="0" distL="0" distR="0">
-            <wp:extent cx="2676525" cy="1784350"/>
-            <wp:effectExtent l="0" t="0" r="9525" b="6350"/>
-            <wp:docPr id="2" name="Picture 2"/>
-            <wp:cNvGraphicFramePr>
-              <a:graphicFrameLocks xmlns:a="http://schemas.openxmlformats.org/drawingml/2006/main" noChangeAspect="1"/>
-            </wp:cNvGraphicFramePr>
-            <a:graphic xmlns:a="http://schemas.openxmlformats.org/drawingml/2006/main">
-              <a:graphicData uri="http://schemas.openxmlformats.org/drawingml/2006/picture">
-                <pic:pic xmlns:pic="http://schemas.openxmlformats.org/drawingml/2006/picture">
-                  <pic:nvPicPr>
-                    <pic:cNvPr id="2" name="Menu.png"/>
-                    <pic:cNvPicPr/>
-                  </pic:nvPicPr>
-                  <pic:blipFill>
-                    <a:blip r:embed="rId6" cstate="print">
-                      <a:extLst>
-                        <a:ext uri="{28A0092B-C50C-407E-A947-70E740481C1C}">
-                          <a14:useLocalDpi xmlns:a14="http://schemas.microsoft.com/office/drawing/2010/main" val="0"/>
-                        </a:ext>
-                      </a:extLst>
-                    </a:blip>
-                    <a:stretch>
-                      <a:fillRect/>
-                    </a:stretch>
-                  </pic:blipFill>
-                  <pic:spPr>
-                    <a:xfrm>
-                      <a:off x="0" y="0"/>
-                      <a:ext cx="2686861" cy="1791241"/>
-                    </a:xfrm>
-                    <a:prstGeom prst="rect">
-                      <a:avLst/>
-                    </a:prstGeom>
-                  </pic:spPr>
-                </pic:pic>
-              </a:graphicData>
-            </a:graphic>
-          </wp:inline>
-        </w:drawing>
-      </w:r>
-      <w:r>
-        <w:rPr>
-          <w:noProof/>
-          <w:lang w:val="nl-NL" w:eastAsia="nl-NL"/>
-        </w:rPr>
-        <w:drawing>
-          <wp:inline distT="0" distB="0" distL="0" distR="0">
-            <wp:extent cx="2695575" cy="1797050"/>
-            <wp:effectExtent l="0" t="0" r="9525" b="0"/>
-            <wp:docPr id="3" name="Picture 3"/>
-            <wp:cNvGraphicFramePr>
-              <a:graphicFrameLocks xmlns:a="http://schemas.openxmlformats.org/drawingml/2006/main" noChangeAspect="1"/>
-            </wp:cNvGraphicFramePr>
-            <a:graphic xmlns:a="http://schemas.openxmlformats.org/drawingml/2006/main">
-              <a:graphicData uri="http://schemas.openxmlformats.org/drawingml/2006/picture">
-                <pic:pic xmlns:pic="http://schemas.openxmlformats.org/drawingml/2006/picture">
-                  <pic:nvPicPr>
-                    <pic:cNvPr id="3" name="startScreen.png"/>
-                    <pic:cNvPicPr/>
-                  </pic:nvPicPr>
-                  <pic:blipFill>
-                    <a:blip r:embed="rId7" cstate="print">
-                      <a:extLst>
-                        <a:ext uri="{28A0092B-C50C-407E-A947-70E740481C1C}">
-                          <a14:useLocalDpi xmlns:a14="http://schemas.microsoft.com/office/drawing/2010/main" val="0"/>
-                        </a:ext>
-                      </a:extLst>
-                    </a:blip>
-                    <a:stretch>
-                      <a:fillRect/>
-                    </a:stretch>
-                  </pic:blipFill>
-                  <pic:spPr>
-                    <a:xfrm>
-                      <a:off x="0" y="0"/>
-                      <a:ext cx="2707118" cy="1804745"/>
-                    </a:xfrm>
-                    <a:prstGeom prst="rect">
-                      <a:avLst/>
-                    </a:prstGeom>
-                  </pic:spPr>
-                </pic:pic>
-              </a:graphicData>
-            </a:graphic>
-          </wp:inline>
-        </w:drawing>
-      </w:r>
-    </w:p>
-    <w:p>
-      <w:pPr>
-        <w:rPr>
-          <w:lang w:val="en-US"/>
-        </w:rPr>
-      </w:pPr>
-      <w:r>
-        <w:rPr>
-          <w:noProof/>
-          <w:lang w:val="nl-NL" w:eastAsia="nl-NL"/>
-        </w:rPr>
-        <w:drawing>
-          <wp:inline distT="0" distB="0" distL="0" distR="0">
-            <wp:extent cx="2871788" cy="1914525"/>
-            <wp:effectExtent l="0" t="0" r="5080" b="0"/>
-            <wp:docPr id="4" name="Picture 4"/>
-            <wp:cNvGraphicFramePr>
-              <a:graphicFrameLocks xmlns:a="http://schemas.openxmlformats.org/drawingml/2006/main" noChangeAspect="1"/>
-            </wp:cNvGraphicFramePr>
-            <a:graphic xmlns:a="http://schemas.openxmlformats.org/drawingml/2006/main">
-              <a:graphicData uri="http://schemas.openxmlformats.org/drawingml/2006/picture">
-                <pic:pic xmlns:pic="http://schemas.openxmlformats.org/drawingml/2006/picture">
-                  <pic:nvPicPr>
-                    <pic:cNvPr id="4" name="Game.png"/>
-                    <pic:cNvPicPr/>
-                  </pic:nvPicPr>
-                  <pic:blipFill>
-                    <a:blip r:embed="rId8" cstate="print">
-                      <a:extLst>
-                        <a:ext uri="{28A0092B-C50C-407E-A947-70E740481C1C}">
-                          <a14:useLocalDpi xmlns:a14="http://schemas.microsoft.com/office/drawing/2010/main" val="0"/>
-                        </a:ext>
-                      </a:extLst>
-                    </a:blip>
-                    <a:stretch>
-                      <a:fillRect/>
-                    </a:stretch>
-                  </pic:blipFill>
-                  <pic:spPr>
-                    <a:xfrm>
-                      <a:off x="0" y="0"/>
-                      <a:ext cx="2885325" cy="1923550"/>
-                    </a:xfrm>
-                    <a:prstGeom prst="rect">
-                      <a:avLst/>
-                    </a:prstGeom>
-                  </pic:spPr>
-                </pic:pic>
-              </a:graphicData>
-            </a:graphic>
-          </wp:inline>
-        </w:drawing>
-      </w:r>
-      <w:r>
-        <w:rPr>
-          <w:noProof/>
-          <w:lang w:val="nl-NL" w:eastAsia="nl-NL"/>
-        </w:rPr>
-        <w:drawing>
-          <wp:inline distT="0" distB="0" distL="0" distR="0">
-            <wp:extent cx="2871788" cy="1914525"/>
-            <wp:effectExtent l="0" t="0" r="5080" b="0"/>
-            <wp:docPr id="5" name="Picture 5"/>
-            <wp:cNvGraphicFramePr>
-              <a:graphicFrameLocks xmlns:a="http://schemas.openxmlformats.org/drawingml/2006/main" noChangeAspect="1"/>
-            </wp:cNvGraphicFramePr>
-            <a:graphic xmlns:a="http://schemas.openxmlformats.org/drawingml/2006/main">
-              <a:graphicData uri="http://schemas.openxmlformats.org/drawingml/2006/picture">
-                <pic:pic xmlns:pic="http://schemas.openxmlformats.org/drawingml/2006/picture">
-                  <pic:nvPicPr>
-                    <pic:cNvPr id="5" name="gameWon.png"/>
-                    <pic:cNvPicPr/>
-                  </pic:nvPicPr>
-                  <pic:blipFill>
-                    <a:blip r:embed="rId9" cstate="print">
-                      <a:extLst>
-                        <a:ext uri="{28A0092B-C50C-407E-A947-70E740481C1C}">
-                          <a14:useLocalDpi xmlns:a14="http://schemas.microsoft.com/office/drawing/2010/main" val="0"/>
-                        </a:ext>
-                      </a:extLst>
-                    </a:blip>
-                    <a:stretch>
-                      <a:fillRect/>
-                    </a:stretch>
-                  </pic:blipFill>
-                  <pic:spPr>
-                    <a:xfrm>
-                      <a:off x="0" y="0"/>
-                      <a:ext cx="2872106" cy="1914737"/>
-                    </a:xfrm>
-                    <a:prstGeom prst="rect">
-                      <a:avLst/>
-                    </a:prstGeom>
-                  </pic:spPr>
-                </pic:pic>
-              </a:graphicData>
-            </a:graphic>
-          </wp:inline>
-        </w:drawing>
-      </w:r>
-    </w:p>
-    <w:p>
-      <w:pPr>
-        <w:pStyle w:val="Kop2"/>
-        <w:rPr>
-          <w:lang w:val="en-US"/>
-        </w:rPr>
-      </w:pPr>
-      <w:r>
-        <w:rPr>
-          <w:lang w:val="en-US"/>
-        </w:rPr>
-        <w:t>High fidelity wireframes</w:t>
-      </w:r>
-    </w:p>
-    <w:p>
-      <w:pPr>
-        <w:rPr>
-          <w:lang w:val="en-US"/>
-        </w:rPr>
-      </w:pPr>
-      <w:r>
-        <w:rPr>
-          <w:noProof/>
-          <w:lang w:val="nl-NL" w:eastAsia="nl-NL"/>
-        </w:rPr>
-        <w:drawing>
-          <wp:inline distT="0" distB="0" distL="0" distR="0">
+          <wp:inline distT="0" distB="0" distL="0" distR="0" wp14:anchorId="7ACECFD7" wp14:editId="6B08774B">
             <wp:extent cx="5760720" cy="4057015"/>
             <wp:effectExtent l="0" t="0" r="0" b="635"/>
             <wp:docPr id="6" name="Picture 6"/>
@@ -339,7 +165,7 @@
                     <pic:cNvPicPr/>
                   </pic:nvPicPr>
                   <pic:blipFill>
-                    <a:blip r:embed="rId10">
+                    <a:blip r:embed="rId6">
                       <a:extLst>
                         <a:ext uri="{28A0092B-C50C-407E-A947-70E740481C1C}">
                           <a14:useLocalDpi xmlns:a14="http://schemas.microsoft.com/office/drawing/2010/main" val="0"/>
@@ -372,11 +198,54 @@
           <w:lang w:val="en-US"/>
         </w:rPr>
       </w:pPr>
-      <w:r>
-        <w:rPr>
-          <w:lang w:val="en-US"/>
-        </w:rPr>
-        <w:lastRenderedPageBreak/>
+    </w:p>
+    <w:p>
+      <w:pPr>
+        <w:pStyle w:val="Kop2"/>
+        <w:rPr>
+          <w:lang w:val="en-US"/>
+        </w:rPr>
+      </w:pPr>
+      <w:proofErr w:type="spellStart"/>
+      <w:r>
+        <w:rPr>
+          <w:lang w:val="en-US"/>
+        </w:rPr>
+        <w:t>Webclient</w:t>
+      </w:r>
+      <w:proofErr w:type="spellEnd"/>
+    </w:p>
+    <w:p>
+      <w:pPr>
+        <w:pStyle w:val="Kop3"/>
+        <w:rPr>
+          <w:lang w:val="en-US"/>
+        </w:rPr>
+      </w:pPr>
+      <w:r>
+        <w:rPr>
+          <w:lang w:val="en-US"/>
+        </w:rPr>
+        <w:t>Low fidelity wireframes</w:t>
+      </w:r>
+    </w:p>
+    <w:p>
+      <w:pPr>
+        <w:pStyle w:val="Kop3"/>
+        <w:rPr>
+          <w:lang w:val="en-US"/>
+        </w:rPr>
+      </w:pPr>
+      <w:r>
+        <w:rPr>
+          <w:lang w:val="en-US"/>
+        </w:rPr>
+        <w:t>High fidelity wireframes</w:t>
+      </w:r>
+      <w:r>
+        <w:rPr>
+          <w:lang w:val="en-US"/>
+        </w:rPr>
         <w:br w:type="page"/>
       </w:r>
     </w:p>
@@ -441,7 +310,7 @@
           <w:lang w:val="nl-NL" w:eastAsia="nl-NL"/>
         </w:rPr>
         <w:drawing>
-          <wp:inline distT="0" distB="0" distL="0" distR="0" wp14:anchorId="5E3C1011" wp14:editId="0934FE17">
+          <wp:inline distT="0" distB="0" distL="0" distR="0" wp14:anchorId="3ED572C1" wp14:editId="1DA02F5B">
             <wp:extent cx="5760720" cy="2581910"/>
             <wp:effectExtent l="0" t="0" r="0" b="8890"/>
             <wp:docPr id="7" name="Picture 7"/>
@@ -456,7 +325,7 @@
                     <pic:cNvPicPr/>
                   </pic:nvPicPr>
                   <pic:blipFill>
-                    <a:blip r:embed="rId11"/>
+                    <a:blip r:embed="rId7"/>
                     <a:stretch>
                       <a:fillRect/>
                     </a:stretch>
@@ -485,14 +354,30 @@
     <w:p>
       <w:pPr>
         <w:pStyle w:val="Kop1"/>
-      </w:pPr>
-      <w:r>
+        <w:rPr>
+          <w:lang w:val="en-US"/>
+        </w:rPr>
+      </w:pPr>
+      <w:proofErr w:type="spellStart"/>
+      <w:r>
+        <w:rPr>
+          <w:lang w:val="en-US"/>
+        </w:rPr>
         <w:lastRenderedPageBreak/>
         <w:t>Studietijdmeting</w:t>
       </w:r>
-    </w:p>
-    <w:p>
-      <w:r>
+      <w:proofErr w:type="spellEnd"/>
+    </w:p>
+    <w:p>
+      <w:pPr>
+        <w:rPr>
+          <w:lang w:val="en-US"/>
+        </w:rPr>
+      </w:pPr>
+      <w:r>
+        <w:rPr>
+          <w:lang w:val="en-US"/>
+        </w:rPr>
         <w:br w:type="page"/>
       </w:r>
     </w:p>
@@ -536,6 +421,86 @@
       <w:proofErr w:type="spellEnd"/>
     </w:p>
     <w:p>
+      <w:r>
+        <w:rPr>
+          <w:rFonts w:ascii="Helvetica" w:hAnsi="Helvetica" w:cs="Helvetica"/>
+          <w:color w:val="333333"/>
+          <w:sz w:val="21"/>
+          <w:szCs w:val="21"/>
+          <w:shd w:val="clear" w:color="auto" w:fill="FFFFFF"/>
+        </w:rPr>
+        <w:t>Het project was een leerrijke uitdaging.</w:t>
+      </w:r>
+      <w:r>
+        <w:rPr>
+          <w:rStyle w:val="apple-converted-space"/>
+          <w:rFonts w:ascii="Helvetica" w:hAnsi="Helvetica" w:cs="Helvetica"/>
+          <w:color w:val="333333"/>
+          <w:sz w:val="21"/>
+          <w:szCs w:val="21"/>
+          <w:shd w:val="clear" w:color="auto" w:fill="FFFFFF"/>
+        </w:rPr>
+        <w:t> </w:t>
+      </w:r>
+      <w:r>
+        <w:rPr>
+          <w:rFonts w:ascii="Helvetica" w:hAnsi="Helvetica" w:cs="Helvetica"/>
+          <w:color w:val="333333"/>
+          <w:sz w:val="21"/>
+          <w:szCs w:val="21"/>
+        </w:rPr>
+        <w:br/>
+      </w:r>
+      <w:r>
+        <w:rPr>
+          <w:rFonts w:ascii="Helvetica" w:hAnsi="Helvetica" w:cs="Helvetica"/>
+          <w:color w:val="333333"/>
+          <w:sz w:val="21"/>
+          <w:szCs w:val="21"/>
+          <w:shd w:val="clear" w:color="auto" w:fill="FFFFFF"/>
+        </w:rPr>
+        <w:t>De aangeleerde technologieën en methodieken kwamen vakoverschrijdend samen. Het ontdekken van de noodzaak heeft mijn motivatie voor bepaalde opleidingsonderdelen versterkt.</w:t>
+      </w:r>
+      <w:r>
+        <w:rPr>
+          <w:rFonts w:ascii="Helvetica" w:hAnsi="Helvetica" w:cs="Helvetica"/>
+          <w:color w:val="333333"/>
+          <w:sz w:val="21"/>
+          <w:szCs w:val="21"/>
+        </w:rPr>
+        <w:br/>
+      </w:r>
+      <w:r>
+        <w:rPr>
+          <w:rFonts w:ascii="Helvetica" w:hAnsi="Helvetica" w:cs="Helvetica"/>
+          <w:color w:val="333333"/>
+          <w:sz w:val="21"/>
+          <w:szCs w:val="21"/>
+          <w:shd w:val="clear" w:color="auto" w:fill="FFFFFF"/>
+        </w:rPr>
+        <w:t>Daarnaast was er ook het sociaal aspect van samenwerken: taakverdeling, communicatie, empathie. Het is ons gelukt om allemaal samen het project op te bouwen.</w:t>
+      </w:r>
+      <w:r>
+        <w:rPr>
+          <w:rFonts w:ascii="Helvetica" w:hAnsi="Helvetica" w:cs="Helvetica"/>
+          <w:color w:val="333333"/>
+          <w:sz w:val="21"/>
+          <w:szCs w:val="21"/>
+        </w:rPr>
+        <w:br/>
+      </w:r>
+      <w:r>
+        <w:rPr>
+          <w:rFonts w:ascii="Helvetica" w:hAnsi="Helvetica" w:cs="Helvetica"/>
+          <w:color w:val="333333"/>
+          <w:sz w:val="21"/>
+          <w:szCs w:val="21"/>
+          <w:shd w:val="clear" w:color="auto" w:fill="FFFFFF"/>
+        </w:rPr>
+        <w:t>Tot slot wil ik nog toevoegen dat mijn groepsleden zich heel constructief opstelden. Het was voor ons allen een leerproces, en soms ook een confronterende toetsing van onze vaardigheden.</w:t>
+      </w:r>
+    </w:p>
+    <w:p>
       <w:pPr>
         <w:pStyle w:val="Kop2"/>
         <w:rPr>
@@ -558,56 +523,57 @@
       <w:proofErr w:type="spellEnd"/>
     </w:p>
     <w:p>
+      <w:r>
+        <w:rPr>
+          <w:rFonts w:ascii="Helvetica" w:hAnsi="Helvetica" w:cs="Helvetica"/>
+          <w:color w:val="333333"/>
+          <w:sz w:val="21"/>
+          <w:szCs w:val="21"/>
+          <w:shd w:val="clear" w:color="auto" w:fill="FFFFFF"/>
+        </w:rPr>
+        <w:t>Toen ik met dit project begon wist ik niet goed wat me te wachten stond. Ik had alleen nog maar simpele dingen geprogrammeerd en buiten school ook nog niet veel ervaring hiermee. Ik dacht dat ik niet zoveel ging kunnen helpen. Maar dit klopte niet, mijn projectleden hebben zeer goed kunnen aangeven waarbij ze hulp konden gebruiken. Hierdoor heb ik veel geleerd in verschillende delen van het programmeren. Ik vond de leden van het project zeer goed, zou er zeker nog mee willen werken. En ik vond het project zelf een leerrijke ervaring.</w:t>
+      </w:r>
+    </w:p>
+    <w:p>
       <w:pPr>
         <w:pStyle w:val="Kop2"/>
-        <w:rPr>
-          <w:lang w:val="en-US"/>
-        </w:rPr>
-      </w:pPr>
-      <w:r>
-        <w:rPr>
-          <w:lang w:val="en-US"/>
-        </w:rPr>
+      </w:pPr>
+      <w:r>
         <w:t>Lucas Pirard</w:t>
       </w:r>
     </w:p>
     <w:p>
-      <w:pPr>
-        <w:rPr>
-          <w:lang w:val="nl-NL"/>
-        </w:rPr>
-      </w:pPr>
-      <w:r>
-        <w:rPr>
-          <w:lang w:val="nl-NL"/>
-        </w:rPr>
-        <w:t xml:space="preserve">Aanvankelijk vreesde ik dat dit project heel erg moeizaam zou verlopen gezien mijn beperkte vaardigheden wat betreft programmeren. </w:t>
-      </w:r>
-      <w:r>
-        <w:rPr>
-          <w:lang w:val="nl-NL"/>
-        </w:rPr>
-        <w:t xml:space="preserve">Toen we erin vlogen werd het snel duidelijk dat die vrees onterecht was. </w:t>
+      <w:r>
+        <w:rPr>
+          <w:rFonts w:ascii="Helvetica" w:hAnsi="Helvetica" w:cs="Helvetica"/>
+          <w:color w:val="333333"/>
+          <w:sz w:val="21"/>
+          <w:szCs w:val="21"/>
+          <w:shd w:val="clear" w:color="auto" w:fill="FFFFFF"/>
+        </w:rPr>
+        <w:t xml:space="preserve">Aanvankelijk vreesde ik dat dit project heel erg moeizaam zou verlopen gezien mijn beperkte vaardigheden wat betreft programmeren. Toen we erin vlogen werd het snel duidelijk dat die vrees onterecht was. </w:t>
       </w:r>
       <w:proofErr w:type="spellStart"/>
       <w:r>
         <w:rPr>
-          <w:lang w:val="nl-NL"/>
+          <w:rFonts w:ascii="Helvetica" w:hAnsi="Helvetica" w:cs="Helvetica"/>
+          <w:color w:val="333333"/>
+          <w:sz w:val="21"/>
+          <w:szCs w:val="21"/>
+          <w:shd w:val="clear" w:color="auto" w:fill="FFFFFF"/>
         </w:rPr>
         <w:t>Shane</w:t>
       </w:r>
       <w:proofErr w:type="spellEnd"/>
       <w:r>
         <w:rPr>
-          <w:lang w:val="nl-NL"/>
-        </w:rPr>
-        <w:t xml:space="preserve"> en Jel leidden het project aangezien zij beter voor ogen hadden wat er kon en moest gebeuren. Ze delegeerden en gaven uitleg waar nodig. Op die manier werd het project </w:t>
-      </w:r>
-      <w:r>
-        <w:rPr>
-          <w:lang w:val="nl-NL"/>
-        </w:rPr>
-        <w:t>een erg leerrijke ervaring op vlak van zowel samenwerken als programmeren zelf.</w:t>
+          <w:rFonts w:ascii="Helvetica" w:hAnsi="Helvetica" w:cs="Helvetica"/>
+          <w:color w:val="333333"/>
+          <w:sz w:val="21"/>
+          <w:szCs w:val="21"/>
+          <w:shd w:val="clear" w:color="auto" w:fill="FFFFFF"/>
+        </w:rPr>
+        <w:t xml:space="preserve"> en Jel leidden het project aangezien zij beter voor ogen hadden wat er kon en moest gebeuren. Ze delegeerden en gaven uitleg waar nodig. Op die manier werd het project een erg leerrijke ervaring op vlak van zowel samenwerken als programmeren zelf.</w:t>
       </w:r>
     </w:p>
     <w:p>
@@ -621,20 +587,113 @@
         <w:rPr>
           <w:lang w:val="en-US"/>
         </w:rPr>
-        <w:t>Jel</w:t>
-      </w:r>
+        <w:t>Jel Sadones</w:t>
+      </w:r>
+    </w:p>
+    <w:p>
+      <w:r>
+        <w:rPr>
+          <w:rFonts w:ascii="Helvetica" w:hAnsi="Helvetica" w:cs="Helvetica"/>
+          <w:color w:val="333333"/>
+          <w:sz w:val="21"/>
+          <w:szCs w:val="21"/>
+          <w:shd w:val="clear" w:color="auto" w:fill="FFFFFF"/>
+        </w:rPr>
+        <w:t xml:space="preserve">Ik vond het een zeer leuke ervaring. Ik werk graag aan projecten omdat ik er dan volledig kan in opgaan. De samenwerking met mijn projectleden was heel goed. Door middel van </w:t>
+      </w:r>
+      <w:proofErr w:type="spellStart"/>
+      <w:r>
+        <w:rPr>
+          <w:rFonts w:ascii="Helvetica" w:hAnsi="Helvetica" w:cs="Helvetica"/>
+          <w:color w:val="333333"/>
+          <w:sz w:val="21"/>
+          <w:szCs w:val="21"/>
+          <w:shd w:val="clear" w:color="auto" w:fill="FFFFFF"/>
+        </w:rPr>
+        <w:t>Github</w:t>
+      </w:r>
+      <w:proofErr w:type="spellEnd"/>
+      <w:r>
+        <w:rPr>
+          <w:rFonts w:ascii="Helvetica" w:hAnsi="Helvetica" w:cs="Helvetica"/>
+          <w:color w:val="333333"/>
+          <w:sz w:val="21"/>
+          <w:szCs w:val="21"/>
+          <w:shd w:val="clear" w:color="auto" w:fill="FFFFFF"/>
+        </w:rPr>
+        <w:t xml:space="preserve"> hielden we bij wat er nog moest gedaan worden aan het project, en gaven wij deze </w:t>
+      </w:r>
+      <w:proofErr w:type="spellStart"/>
+      <w:r>
+        <w:rPr>
+          <w:rFonts w:ascii="Helvetica" w:hAnsi="Helvetica" w:cs="Helvetica"/>
+          <w:color w:val="333333"/>
+          <w:sz w:val="21"/>
+          <w:szCs w:val="21"/>
+          <w:shd w:val="clear" w:color="auto" w:fill="FFFFFF"/>
+        </w:rPr>
+        <w:t>ToDo's</w:t>
+      </w:r>
+      <w:proofErr w:type="spellEnd"/>
+      <w:r>
+        <w:rPr>
+          <w:rFonts w:ascii="Helvetica" w:hAnsi="Helvetica" w:cs="Helvetica"/>
+          <w:color w:val="333333"/>
+          <w:sz w:val="21"/>
+          <w:szCs w:val="21"/>
+          <w:shd w:val="clear" w:color="auto" w:fill="FFFFFF"/>
+        </w:rPr>
+        <w:t xml:space="preserve"> door via </w:t>
+      </w:r>
+      <w:proofErr w:type="spellStart"/>
+      <w:r>
+        <w:rPr>
+          <w:rFonts w:ascii="Helvetica" w:hAnsi="Helvetica" w:cs="Helvetica"/>
+          <w:color w:val="333333"/>
+          <w:sz w:val="21"/>
+          <w:szCs w:val="21"/>
+          <w:shd w:val="clear" w:color="auto" w:fill="FFFFFF"/>
+        </w:rPr>
+        <w:t>Github</w:t>
+      </w:r>
+      <w:proofErr w:type="spellEnd"/>
+      <w:r>
+        <w:rPr>
+          <w:rFonts w:ascii="Helvetica" w:hAnsi="Helvetica" w:cs="Helvetica"/>
+          <w:color w:val="333333"/>
+          <w:sz w:val="21"/>
+          <w:szCs w:val="21"/>
+          <w:shd w:val="clear" w:color="auto" w:fill="FFFFFF"/>
+        </w:rPr>
+        <w:t xml:space="preserve"> aan elkaar.</w:t>
+      </w:r>
+      <w:r>
+        <w:rPr>
+          <w:rFonts w:ascii="Helvetica" w:hAnsi="Helvetica" w:cs="Helvetica"/>
+          <w:color w:val="333333"/>
+          <w:sz w:val="21"/>
+          <w:szCs w:val="21"/>
+        </w:rPr>
+        <w:br/>
+      </w:r>
+      <w:r>
+        <w:rPr>
+          <w:rFonts w:ascii="Helvetica" w:hAnsi="Helvetica" w:cs="Helvetica"/>
+          <w:color w:val="333333"/>
+          <w:sz w:val="21"/>
+          <w:szCs w:val="21"/>
+          <w:shd w:val="clear" w:color="auto" w:fill="FFFFFF"/>
+        </w:rPr>
+        <w:t>Ik heb ook veel geleerd uit C# en het samenwerken met de groep, ik kijk uit naar het project in semester 3.</w:t>
+      </w:r>
+    </w:p>
+    <w:p>
       <w:bookmarkStart w:id="0" w:name="_GoBack"/>
       <w:bookmarkEnd w:id="0"/>
-      <w:r>
-        <w:rPr>
-          <w:lang w:val="en-US"/>
-        </w:rPr>
-        <w:t xml:space="preserve"> Sadones</w:t>
-      </w:r>
     </w:p>
     <w:sectPr>
-      <w:headerReference w:type="default" r:id="rId12"/>
-      <w:footerReference w:type="default" r:id="rId13"/>
+      <w:headerReference w:type="default" r:id="rId8"/>
+      <w:footerReference w:type="default" r:id="rId9"/>
       <w:pgSz w:w="11906" w:h="16838"/>
       <w:pgMar w:top="1417" w:right="1417" w:bottom="1417" w:left="1417" w:header="708" w:footer="708" w:gutter="0"/>
       <w:cols w:space="708"/>
@@ -703,7 +762,7 @@
           <w:rPr>
             <w:noProof/>
           </w:rPr>
-          <w:t>6</w:t>
+          <w:t>2</w:t>
         </w:r>
         <w:r>
           <w:rPr>
@@ -1245,6 +1304,7 @@
   <w:style w:type="paragraph" w:default="1" w:styleId="Standaard">
     <w:name w:val="Normal"/>
     <w:qFormat/>
+    <w:rsid w:val="00F22694"/>
   </w:style>
   <w:style w:type="paragraph" w:styleId="Kop1">
     <w:name w:val="heading 1"/>
@@ -1287,6 +1347,28 @@
       <w:color w:val="2E74B5" w:themeColor="accent1" w:themeShade="BF"/>
       <w:sz w:val="26"/>
       <w:szCs w:val="26"/>
+    </w:rPr>
+  </w:style>
+  <w:style w:type="paragraph" w:styleId="Kop3">
+    <w:name w:val="heading 3"/>
+    <w:basedOn w:val="Standaard"/>
+    <w:next w:val="Standaard"/>
+    <w:link w:val="Kop3Char"/>
+    <w:uiPriority w:val="9"/>
+    <w:unhideWhenUsed/>
+    <w:qFormat/>
+    <w:rsid w:val="00F22694"/>
+    <w:pPr>
+      <w:keepNext/>
+      <w:keepLines/>
+      <w:spacing w:before="40" w:after="0"/>
+      <w:outlineLvl w:val="2"/>
+    </w:pPr>
+    <w:rPr>
+      <w:rFonts w:asciiTheme="majorHAnsi" w:eastAsiaTheme="majorEastAsia" w:hAnsiTheme="majorHAnsi" w:cstheme="majorBidi"/>
+      <w:color w:val="1F4D78" w:themeColor="accent1" w:themeShade="7F"/>
+      <w:sz w:val="24"/>
+      <w:szCs w:val="24"/>
     </w:rPr>
   </w:style>
   <w:style w:type="character" w:default="1" w:styleId="Standaardalinea-lettertype">
@@ -1385,6 +1467,24 @@
       <w:sz w:val="26"/>
       <w:szCs w:val="26"/>
     </w:rPr>
+  </w:style>
+  <w:style w:type="character" w:customStyle="1" w:styleId="Kop3Char">
+    <w:name w:val="Kop 3 Char"/>
+    <w:basedOn w:val="Standaardalinea-lettertype"/>
+    <w:link w:val="Kop3"/>
+    <w:uiPriority w:val="9"/>
+    <w:rsid w:val="00F22694"/>
+    <w:rPr>
+      <w:rFonts w:asciiTheme="majorHAnsi" w:eastAsiaTheme="majorEastAsia" w:hAnsiTheme="majorHAnsi" w:cstheme="majorBidi"/>
+      <w:color w:val="1F4D78" w:themeColor="accent1" w:themeShade="7F"/>
+      <w:sz w:val="24"/>
+      <w:szCs w:val="24"/>
+    </w:rPr>
+  </w:style>
+  <w:style w:type="character" w:customStyle="1" w:styleId="apple-converted-space">
+    <w:name w:val="apple-converted-space"/>
+    <w:basedOn w:val="Standaardalinea-lettertype"/>
+    <w:rsid w:val="00F22694"/>
   </w:style>
 </w:styles>
 </file>

</xml_diff>